<commit_message>
Updates to note Operator Overloading
</commit_message>
<xml_diff>
--- a/Ass2_1_GuestHouse/Operator Overloading.docx
+++ b/Ass2_1_GuestHouse/Operator Overloading.docx
@@ -40,8 +40,6 @@
       <w:r>
         <w:t>:</w:t>
       </w:r>
-      <w:bookmarkStart w:id="0" w:name="_GoBack"/>
-      <w:bookmarkEnd w:id="0"/>
     </w:p>
     <w:p>
       <w:r>
@@ -2286,6 +2284,132 @@
           <w:szCs w:val="23"/>
         </w:rPr>
         <w:t xml:space="preserve"> for some examples of overload for a very similar class as yours Point.</w:t>
+      </w:r>
+    </w:p>
+    <w:p>
+      <w:pPr>
+        <w:spacing w:after="0" w:line="293" w:lineRule="atLeast"/>
+        <w:textAlignment w:val="baseline"/>
+        <w:rPr>
+          <w:rFonts w:ascii="Arial" w:eastAsia="Times New Roman" w:hAnsi="Arial" w:cs="Arial"/>
+          <w:color w:val="242729"/>
+          <w:sz w:val="23"/>
+          <w:szCs w:val="23"/>
+        </w:rPr>
+      </w:pPr>
+    </w:p>
+    <w:p>
+      <w:pPr>
+        <w:spacing w:after="0" w:line="293" w:lineRule="atLeast"/>
+        <w:textAlignment w:val="baseline"/>
+        <w:rPr>
+          <w:rFonts w:ascii="Arial" w:eastAsia="Times New Roman" w:hAnsi="Arial" w:cs="Arial"/>
+          <w:color w:val="242729"/>
+          <w:sz w:val="23"/>
+          <w:szCs w:val="23"/>
+        </w:rPr>
+      </w:pPr>
+    </w:p>
+    <w:p>
+      <w:pPr>
+        <w:spacing w:after="0" w:line="293" w:lineRule="atLeast"/>
+        <w:textAlignment w:val="baseline"/>
+        <w:rPr>
+          <w:rFonts w:ascii="Arial" w:eastAsia="Times New Roman" w:hAnsi="Arial" w:cs="Arial"/>
+          <w:color w:val="242729"/>
+          <w:sz w:val="23"/>
+          <w:szCs w:val="23"/>
+        </w:rPr>
+      </w:pPr>
+    </w:p>
+    <w:p>
+      <w:pPr>
+        <w:spacing w:after="0" w:line="293" w:lineRule="atLeast"/>
+        <w:textAlignment w:val="baseline"/>
+        <w:rPr>
+          <w:rFonts w:ascii="Arial" w:eastAsia="Times New Roman" w:hAnsi="Arial" w:cs="Arial"/>
+          <w:color w:val="242729"/>
+          <w:sz w:val="23"/>
+          <w:szCs w:val="23"/>
+        </w:rPr>
+      </w:pPr>
+      <w:bookmarkStart w:id="0" w:name="_GoBack"/>
+      <w:bookmarkEnd w:id="0"/>
+      <w:r>
+        <w:rPr>
+          <w:rFonts w:ascii="Arial" w:eastAsia="Times New Roman" w:hAnsi="Arial" w:cs="Arial"/>
+          <w:color w:val="242729"/>
+          <w:sz w:val="23"/>
+          <w:szCs w:val="23"/>
+        </w:rPr>
+        <w:t xml:space="preserve">Also, if you get the following error; </w:t>
+      </w:r>
+      <w:hyperlink r:id="rId6" w:history="1">
+        <w:r>
+          <w:rPr>
+            <w:rStyle w:val="Hyperlink"/>
+            <w:rFonts w:ascii="Arial" w:hAnsi="Arial" w:cs="Arial"/>
+            <w:color w:val="242729"/>
+            <w:sz w:val="36"/>
+            <w:szCs w:val="36"/>
+            <w:bdr w:val="none" w:sz="0" w:space="0" w:color="auto" w:frame="1"/>
+          </w:rPr>
+          <w:t>operator &lt;&lt; must take exactly one argument</w:t>
+        </w:r>
+      </w:hyperlink>
+    </w:p>
+    <w:p>
+      <w:pPr>
+        <w:spacing w:after="0" w:line="293" w:lineRule="atLeast"/>
+        <w:textAlignment w:val="baseline"/>
+        <w:rPr>
+          <w:rFonts w:ascii="Arial" w:eastAsia="Times New Roman" w:hAnsi="Arial" w:cs="Arial"/>
+          <w:color w:val="242729"/>
+          <w:sz w:val="23"/>
+          <w:szCs w:val="23"/>
+        </w:rPr>
+      </w:pPr>
+    </w:p>
+    <w:p>
+      <w:pPr>
+        <w:spacing w:after="0" w:line="293" w:lineRule="atLeast"/>
+        <w:textAlignment w:val="baseline"/>
+        <w:rPr>
+          <w:rFonts w:ascii="Arial" w:eastAsia="Times New Roman" w:hAnsi="Arial" w:cs="Arial"/>
+          <w:color w:val="242729"/>
+          <w:sz w:val="23"/>
+          <w:szCs w:val="23"/>
+        </w:rPr>
+      </w:pPr>
+      <w:r>
+        <w:rPr>
+          <w:rFonts w:ascii="Arial" w:eastAsia="Times New Roman" w:hAnsi="Arial" w:cs="Arial"/>
+          <w:color w:val="242729"/>
+          <w:sz w:val="23"/>
+          <w:szCs w:val="23"/>
+        </w:rPr>
+        <w:t>See:</w:t>
+      </w:r>
+    </w:p>
+    <w:p>
+      <w:pPr>
+        <w:spacing w:after="0" w:line="293" w:lineRule="atLeast"/>
+        <w:textAlignment w:val="baseline"/>
+        <w:rPr>
+          <w:rFonts w:ascii="Arial" w:eastAsia="Times New Roman" w:hAnsi="Arial" w:cs="Arial"/>
+          <w:color w:val="242729"/>
+          <w:sz w:val="23"/>
+          <w:szCs w:val="23"/>
+        </w:rPr>
+      </w:pPr>
+      <w:r>
+        <w:rPr>
+          <w:rFonts w:ascii="Arial" w:eastAsia="Times New Roman" w:hAnsi="Arial" w:cs="Arial"/>
+          <w:color w:val="242729"/>
+          <w:sz w:val="23"/>
+          <w:szCs w:val="23"/>
+        </w:rPr>
+        <w:t>https://stackoverflow.com/questions/10744787/operator-must-take-exactly-one-argument</w:t>
       </w:r>
     </w:p>
     <w:p/>

</xml_diff>

<commit_message>
Updated note for reference
</commit_message>
<xml_diff>
--- a/Ass2_1_GuestHouse/Operator Overloading.docx
+++ b/Ass2_1_GuestHouse/Operator Overloading.docx
@@ -2388,7 +2388,25 @@
           <w:sz w:val="23"/>
           <w:szCs w:val="23"/>
         </w:rPr>
-        <w:t>See:</w:t>
+        <w:t>See</w:t>
+      </w:r>
+      <w:r>
+        <w:rPr>
+          <w:rFonts w:ascii="Arial" w:eastAsia="Times New Roman" w:hAnsi="Arial" w:cs="Arial"/>
+          <w:color w:val="242729"/>
+          <w:sz w:val="23"/>
+          <w:szCs w:val="23"/>
+        </w:rPr>
+        <w:t xml:space="preserve"> these are very good</w:t>
+      </w:r>
+      <w:r>
+        <w:rPr>
+          <w:rFonts w:ascii="Arial" w:eastAsia="Times New Roman" w:hAnsi="Arial" w:cs="Arial"/>
+          <w:color w:val="242729"/>
+          <w:sz w:val="23"/>
+          <w:szCs w:val="23"/>
+        </w:rPr>
+        <w:t>:</w:t>
       </w:r>
     </w:p>
     <w:p>
@@ -2402,16 +2420,1578 @@
           <w:szCs w:val="23"/>
         </w:rPr>
       </w:pPr>
-      <w:r>
-        <w:rPr>
-          <w:rFonts w:ascii="Arial" w:eastAsia="Times New Roman" w:hAnsi="Arial" w:cs="Arial"/>
-          <w:color w:val="242729"/>
-          <w:sz w:val="23"/>
-          <w:szCs w:val="23"/>
-        </w:rPr>
-        <w:t>https://stackoverflow.com/questions/10744787/operator-must-take-exactly-one-argument</w:t>
-      </w:r>
-    </w:p>
+      <w:hyperlink r:id="rId7" w:history="1">
+        <w:r>
+          <w:rPr>
+            <w:rStyle w:val="Hyperlink"/>
+            <w:rFonts w:ascii="Arial" w:eastAsia="Times New Roman" w:hAnsi="Arial" w:cs="Arial"/>
+            <w:sz w:val="23"/>
+            <w:szCs w:val="23"/>
+          </w:rPr>
+          <w:t>https://stackoverflow.com/questions/10744787/operator-must-take-exactly-one-argument</w:t>
+        </w:r>
+      </w:hyperlink>
+    </w:p>
+    <w:p>
+      <w:pPr>
+        <w:spacing w:after="0" w:line="293" w:lineRule="atLeast"/>
+        <w:textAlignment w:val="baseline"/>
+        <w:rPr>
+          <w:rFonts w:ascii="Arial" w:eastAsia="Times New Roman" w:hAnsi="Arial" w:cs="Arial"/>
+          <w:color w:val="242729"/>
+          <w:sz w:val="23"/>
+          <w:szCs w:val="23"/>
+        </w:rPr>
+      </w:pPr>
+      <w:r>
+        <w:rPr>
+          <w:rFonts w:ascii="Arial" w:eastAsia="Times New Roman" w:hAnsi="Arial" w:cs="Arial"/>
+          <w:color w:val="242729"/>
+          <w:sz w:val="23"/>
+          <w:szCs w:val="23"/>
+        </w:rPr>
+        <w:t>and</w:t>
+      </w:r>
+    </w:p>
+    <w:p>
+      <w:pPr>
+        <w:spacing w:after="0" w:line="293" w:lineRule="atLeast"/>
+        <w:textAlignment w:val="baseline"/>
+        <w:rPr>
+          <w:rFonts w:ascii="Arial" w:eastAsia="Times New Roman" w:hAnsi="Arial" w:cs="Arial"/>
+          <w:color w:val="242729"/>
+          <w:sz w:val="23"/>
+          <w:szCs w:val="23"/>
+        </w:rPr>
+      </w:pPr>
+      <w:hyperlink r:id="rId8" w:history="1">
+        <w:r>
+          <w:rPr>
+            <w:rStyle w:val="Hyperlink"/>
+            <w:rFonts w:ascii="Arial" w:eastAsia="Times New Roman" w:hAnsi="Arial" w:cs="Arial"/>
+            <w:sz w:val="23"/>
+            <w:szCs w:val="23"/>
+          </w:rPr>
+          <w:t>https://stackoverflow.com/questions/35259277/getting-an-error-of-the-form-operator-must-take-exactly-one-argument-when-ov</w:t>
+        </w:r>
+      </w:hyperlink>
+    </w:p>
+    <w:p>
+      <w:pPr>
+        <w:spacing w:after="0" w:line="293" w:lineRule="atLeast"/>
+        <w:textAlignment w:val="baseline"/>
+        <w:rPr>
+          <w:rFonts w:ascii="Arial" w:eastAsia="Times New Roman" w:hAnsi="Arial" w:cs="Arial"/>
+          <w:color w:val="242729"/>
+          <w:sz w:val="23"/>
+          <w:szCs w:val="23"/>
+        </w:rPr>
+      </w:pPr>
+    </w:p>
+    <w:p>
+      <w:pPr>
+        <w:spacing w:after="225" w:line="293" w:lineRule="atLeast"/>
+        <w:textAlignment w:val="baseline"/>
+        <w:rPr>
+          <w:rFonts w:ascii="Arial" w:eastAsia="Times New Roman" w:hAnsi="Arial" w:cs="Arial"/>
+          <w:color w:val="242729"/>
+          <w:sz w:val="23"/>
+          <w:szCs w:val="23"/>
+        </w:rPr>
+      </w:pPr>
+      <w:r>
+        <w:rPr>
+          <w:rFonts w:ascii="Arial" w:eastAsia="Times New Roman" w:hAnsi="Arial" w:cs="Arial"/>
+          <w:color w:val="242729"/>
+          <w:sz w:val="23"/>
+          <w:szCs w:val="23"/>
+        </w:rPr>
+        <w:t>I think that the issue here is that you're (probably unintentionally) mixing and matching two different approaches.</w:t>
+      </w:r>
+    </w:p>
+    <w:p>
+      <w:pPr>
+        <w:spacing w:after="225" w:line="293" w:lineRule="atLeast"/>
+        <w:textAlignment w:val="baseline"/>
+        <w:rPr>
+          <w:rFonts w:ascii="Arial" w:eastAsia="Times New Roman" w:hAnsi="Arial" w:cs="Arial"/>
+          <w:color w:val="242729"/>
+          <w:sz w:val="23"/>
+          <w:szCs w:val="23"/>
+        </w:rPr>
+      </w:pPr>
+      <w:r>
+        <w:rPr>
+          <w:rFonts w:ascii="Arial" w:eastAsia="Times New Roman" w:hAnsi="Arial" w:cs="Arial"/>
+          <w:color w:val="242729"/>
+          <w:sz w:val="23"/>
+          <w:szCs w:val="23"/>
+        </w:rPr>
+        <w:t>When you write</w:t>
+      </w:r>
+    </w:p>
+    <w:p>
+      <w:pPr>
+        <w:shd w:val="clear" w:color="auto" w:fill="EFF0F1"/>
+        <w:tabs>
+          <w:tab w:val="left" w:pos="916"/>
+          <w:tab w:val="left" w:pos="1832"/>
+          <w:tab w:val="left" w:pos="2748"/>
+          <w:tab w:val="left" w:pos="3664"/>
+          <w:tab w:val="left" w:pos="4580"/>
+          <w:tab w:val="left" w:pos="5496"/>
+          <w:tab w:val="left" w:pos="6412"/>
+          <w:tab w:val="left" w:pos="7328"/>
+          <w:tab w:val="left" w:pos="8244"/>
+          <w:tab w:val="left" w:pos="9160"/>
+          <w:tab w:val="left" w:pos="10076"/>
+          <w:tab w:val="left" w:pos="10992"/>
+          <w:tab w:val="left" w:pos="11908"/>
+          <w:tab w:val="left" w:pos="12824"/>
+          <w:tab w:val="left" w:pos="13740"/>
+          <w:tab w:val="left" w:pos="14656"/>
+        </w:tabs>
+        <w:spacing w:after="0" w:line="254" w:lineRule="atLeast"/>
+        <w:textAlignment w:val="baseline"/>
+        <w:rPr>
+          <w:rFonts w:ascii="Consolas" w:eastAsia="Times New Roman" w:hAnsi="Consolas" w:cs="Courier New"/>
+          <w:color w:val="393318"/>
+          <w:sz w:val="20"/>
+          <w:szCs w:val="20"/>
+        </w:rPr>
+      </w:pPr>
+      <w:r>
+        <w:rPr>
+          <w:rFonts w:ascii="Consolas" w:eastAsia="Times New Roman" w:hAnsi="Consolas" w:cs="Courier New"/>
+          <w:color w:val="101094"/>
+          <w:sz w:val="20"/>
+          <w:szCs w:val="20"/>
+          <w:bdr w:val="none" w:sz="0" w:space="0" w:color="auto" w:frame="1"/>
+          <w:shd w:val="clear" w:color="auto" w:fill="EFF0F1"/>
+        </w:rPr>
+        <w:t>friend</w:t>
+      </w:r>
+      <w:r>
+        <w:rPr>
+          <w:rFonts w:ascii="Consolas" w:eastAsia="Times New Roman" w:hAnsi="Consolas" w:cs="Courier New"/>
+          <w:color w:val="303336"/>
+          <w:sz w:val="20"/>
+          <w:szCs w:val="20"/>
+          <w:bdr w:val="none" w:sz="0" w:space="0" w:color="auto" w:frame="1"/>
+          <w:shd w:val="clear" w:color="auto" w:fill="EFF0F1"/>
+        </w:rPr>
+        <w:t xml:space="preserve"> </w:t>
+      </w:r>
+      <w:proofErr w:type="spellStart"/>
+      <w:proofErr w:type="gramStart"/>
+      <w:r>
+        <w:rPr>
+          <w:rFonts w:ascii="Consolas" w:eastAsia="Times New Roman" w:hAnsi="Consolas" w:cs="Courier New"/>
+          <w:color w:val="303336"/>
+          <w:sz w:val="20"/>
+          <w:szCs w:val="20"/>
+          <w:bdr w:val="none" w:sz="0" w:space="0" w:color="auto" w:frame="1"/>
+          <w:shd w:val="clear" w:color="auto" w:fill="EFF0F1"/>
+        </w:rPr>
+        <w:t>std</w:t>
+      </w:r>
+      <w:proofErr w:type="spellEnd"/>
+      <w:r>
+        <w:rPr>
+          <w:rFonts w:ascii="Consolas" w:eastAsia="Times New Roman" w:hAnsi="Consolas" w:cs="Courier New"/>
+          <w:color w:val="303336"/>
+          <w:sz w:val="20"/>
+          <w:szCs w:val="20"/>
+          <w:bdr w:val="none" w:sz="0" w:space="0" w:color="auto" w:frame="1"/>
+          <w:shd w:val="clear" w:color="auto" w:fill="EFF0F1"/>
+        </w:rPr>
+        <w:t>::</w:t>
+      </w:r>
+      <w:proofErr w:type="spellStart"/>
+      <w:proofErr w:type="gramEnd"/>
+      <w:r>
+        <w:rPr>
+          <w:rFonts w:ascii="Consolas" w:eastAsia="Times New Roman" w:hAnsi="Consolas" w:cs="Courier New"/>
+          <w:color w:val="303336"/>
+          <w:sz w:val="20"/>
+          <w:szCs w:val="20"/>
+          <w:bdr w:val="none" w:sz="0" w:space="0" w:color="auto" w:frame="1"/>
+          <w:shd w:val="clear" w:color="auto" w:fill="EFF0F1"/>
+        </w:rPr>
+        <w:t>ostream</w:t>
+      </w:r>
+      <w:proofErr w:type="spellEnd"/>
+      <w:r>
+        <w:rPr>
+          <w:rFonts w:ascii="Consolas" w:eastAsia="Times New Roman" w:hAnsi="Consolas" w:cs="Courier New"/>
+          <w:color w:val="303336"/>
+          <w:sz w:val="20"/>
+          <w:szCs w:val="20"/>
+          <w:bdr w:val="none" w:sz="0" w:space="0" w:color="auto" w:frame="1"/>
+          <w:shd w:val="clear" w:color="auto" w:fill="EFF0F1"/>
+        </w:rPr>
+        <w:t xml:space="preserve">&amp; </w:t>
+      </w:r>
+      <w:r>
+        <w:rPr>
+          <w:rFonts w:ascii="Consolas" w:eastAsia="Times New Roman" w:hAnsi="Consolas" w:cs="Courier New"/>
+          <w:color w:val="101094"/>
+          <w:sz w:val="20"/>
+          <w:szCs w:val="20"/>
+          <w:bdr w:val="none" w:sz="0" w:space="0" w:color="auto" w:frame="1"/>
+          <w:shd w:val="clear" w:color="auto" w:fill="EFF0F1"/>
+        </w:rPr>
+        <w:t>operator</w:t>
+      </w:r>
+      <w:r>
+        <w:rPr>
+          <w:rFonts w:ascii="Consolas" w:eastAsia="Times New Roman" w:hAnsi="Consolas" w:cs="Courier New"/>
+          <w:color w:val="303336"/>
+          <w:sz w:val="20"/>
+          <w:szCs w:val="20"/>
+          <w:bdr w:val="none" w:sz="0" w:space="0" w:color="auto" w:frame="1"/>
+          <w:shd w:val="clear" w:color="auto" w:fill="EFF0F1"/>
+        </w:rPr>
+        <w:t xml:space="preserve"> &lt;&lt;( </w:t>
+      </w:r>
+      <w:proofErr w:type="spellStart"/>
+      <w:r>
+        <w:rPr>
+          <w:rFonts w:ascii="Consolas" w:eastAsia="Times New Roman" w:hAnsi="Consolas" w:cs="Courier New"/>
+          <w:color w:val="303336"/>
+          <w:sz w:val="20"/>
+          <w:szCs w:val="20"/>
+          <w:bdr w:val="none" w:sz="0" w:space="0" w:color="auto" w:frame="1"/>
+          <w:shd w:val="clear" w:color="auto" w:fill="EFF0F1"/>
+        </w:rPr>
+        <w:t>std</w:t>
+      </w:r>
+      <w:proofErr w:type="spellEnd"/>
+      <w:r>
+        <w:rPr>
+          <w:rFonts w:ascii="Consolas" w:eastAsia="Times New Roman" w:hAnsi="Consolas" w:cs="Courier New"/>
+          <w:color w:val="303336"/>
+          <w:sz w:val="20"/>
+          <w:szCs w:val="20"/>
+          <w:bdr w:val="none" w:sz="0" w:space="0" w:color="auto" w:frame="1"/>
+          <w:shd w:val="clear" w:color="auto" w:fill="EFF0F1"/>
+        </w:rPr>
+        <w:t>::</w:t>
+      </w:r>
+      <w:proofErr w:type="spellStart"/>
+      <w:r>
+        <w:rPr>
+          <w:rFonts w:ascii="Consolas" w:eastAsia="Times New Roman" w:hAnsi="Consolas" w:cs="Courier New"/>
+          <w:color w:val="303336"/>
+          <w:sz w:val="20"/>
+          <w:szCs w:val="20"/>
+          <w:bdr w:val="none" w:sz="0" w:space="0" w:color="auto" w:frame="1"/>
+          <w:shd w:val="clear" w:color="auto" w:fill="EFF0F1"/>
+        </w:rPr>
+        <w:t>ostream</w:t>
+      </w:r>
+      <w:proofErr w:type="spellEnd"/>
+      <w:r>
+        <w:rPr>
+          <w:rFonts w:ascii="Consolas" w:eastAsia="Times New Roman" w:hAnsi="Consolas" w:cs="Courier New"/>
+          <w:color w:val="303336"/>
+          <w:sz w:val="20"/>
+          <w:szCs w:val="20"/>
+          <w:bdr w:val="none" w:sz="0" w:space="0" w:color="auto" w:frame="1"/>
+          <w:shd w:val="clear" w:color="auto" w:fill="EFF0F1"/>
+        </w:rPr>
+        <w:t xml:space="preserve">&amp; </w:t>
+      </w:r>
+      <w:proofErr w:type="spellStart"/>
+      <w:r>
+        <w:rPr>
+          <w:rFonts w:ascii="Consolas" w:eastAsia="Times New Roman" w:hAnsi="Consolas" w:cs="Courier New"/>
+          <w:color w:val="303336"/>
+          <w:sz w:val="20"/>
+          <w:szCs w:val="20"/>
+          <w:bdr w:val="none" w:sz="0" w:space="0" w:color="auto" w:frame="1"/>
+          <w:shd w:val="clear" w:color="auto" w:fill="EFF0F1"/>
+        </w:rPr>
+        <w:t>os</w:t>
+      </w:r>
+      <w:proofErr w:type="spellEnd"/>
+      <w:r>
+        <w:rPr>
+          <w:rFonts w:ascii="Consolas" w:eastAsia="Times New Roman" w:hAnsi="Consolas" w:cs="Courier New"/>
+          <w:color w:val="303336"/>
+          <w:sz w:val="20"/>
+          <w:szCs w:val="20"/>
+          <w:bdr w:val="none" w:sz="0" w:space="0" w:color="auto" w:frame="1"/>
+          <w:shd w:val="clear" w:color="auto" w:fill="EFF0F1"/>
+        </w:rPr>
+        <w:t xml:space="preserve"> , </w:t>
+      </w:r>
+      <w:proofErr w:type="spellStart"/>
+      <w:r>
+        <w:rPr>
+          <w:rFonts w:ascii="Consolas" w:eastAsia="Times New Roman" w:hAnsi="Consolas" w:cs="Courier New"/>
+          <w:color w:val="101094"/>
+          <w:sz w:val="20"/>
+          <w:szCs w:val="20"/>
+          <w:bdr w:val="none" w:sz="0" w:space="0" w:color="auto" w:frame="1"/>
+          <w:shd w:val="clear" w:color="auto" w:fill="EFF0F1"/>
+        </w:rPr>
+        <w:t>const</w:t>
+      </w:r>
+      <w:proofErr w:type="spellEnd"/>
+      <w:r>
+        <w:rPr>
+          <w:rFonts w:ascii="Consolas" w:eastAsia="Times New Roman" w:hAnsi="Consolas" w:cs="Courier New"/>
+          <w:color w:val="303336"/>
+          <w:sz w:val="20"/>
+          <w:szCs w:val="20"/>
+          <w:bdr w:val="none" w:sz="0" w:space="0" w:color="auto" w:frame="1"/>
+          <w:shd w:val="clear" w:color="auto" w:fill="EFF0F1"/>
+        </w:rPr>
+        <w:t xml:space="preserve"> </w:t>
+      </w:r>
+      <w:proofErr w:type="spellStart"/>
+      <w:r>
+        <w:rPr>
+          <w:rFonts w:ascii="Consolas" w:eastAsia="Times New Roman" w:hAnsi="Consolas" w:cs="Courier New"/>
+          <w:color w:val="2B91AF"/>
+          <w:sz w:val="20"/>
+          <w:szCs w:val="20"/>
+          <w:bdr w:val="none" w:sz="0" w:space="0" w:color="auto" w:frame="1"/>
+          <w:shd w:val="clear" w:color="auto" w:fill="EFF0F1"/>
+        </w:rPr>
+        <w:t>BigInt</w:t>
+      </w:r>
+      <w:proofErr w:type="spellEnd"/>
+      <w:r>
+        <w:rPr>
+          <w:rFonts w:ascii="Consolas" w:eastAsia="Times New Roman" w:hAnsi="Consolas" w:cs="Courier New"/>
+          <w:color w:val="303336"/>
+          <w:sz w:val="20"/>
+          <w:szCs w:val="20"/>
+          <w:bdr w:val="none" w:sz="0" w:space="0" w:color="auto" w:frame="1"/>
+          <w:shd w:val="clear" w:color="auto" w:fill="EFF0F1"/>
+        </w:rPr>
+        <w:t xml:space="preserve"> &amp;</w:t>
+      </w:r>
+      <w:proofErr w:type="spellStart"/>
+      <w:r>
+        <w:rPr>
+          <w:rFonts w:ascii="Consolas" w:eastAsia="Times New Roman" w:hAnsi="Consolas" w:cs="Courier New"/>
+          <w:color w:val="303336"/>
+          <w:sz w:val="20"/>
+          <w:szCs w:val="20"/>
+          <w:bdr w:val="none" w:sz="0" w:space="0" w:color="auto" w:frame="1"/>
+          <w:shd w:val="clear" w:color="auto" w:fill="EFF0F1"/>
+        </w:rPr>
+        <w:t>param</w:t>
+      </w:r>
+      <w:proofErr w:type="spellEnd"/>
+      <w:r>
+        <w:rPr>
+          <w:rFonts w:ascii="Consolas" w:eastAsia="Times New Roman" w:hAnsi="Consolas" w:cs="Courier New"/>
+          <w:color w:val="303336"/>
+          <w:sz w:val="20"/>
+          <w:szCs w:val="20"/>
+          <w:bdr w:val="none" w:sz="0" w:space="0" w:color="auto" w:frame="1"/>
+          <w:shd w:val="clear" w:color="auto" w:fill="EFF0F1"/>
+        </w:rPr>
+        <w:t xml:space="preserve"> );</w:t>
+      </w:r>
+    </w:p>
+    <w:p>
+      <w:pPr>
+        <w:spacing w:after="0" w:line="293" w:lineRule="atLeast"/>
+        <w:textAlignment w:val="baseline"/>
+        <w:rPr>
+          <w:rFonts w:ascii="Arial" w:eastAsia="Times New Roman" w:hAnsi="Arial" w:cs="Arial"/>
+          <w:color w:val="242729"/>
+          <w:sz w:val="23"/>
+          <w:szCs w:val="23"/>
+        </w:rPr>
+      </w:pPr>
+      <w:r>
+        <w:rPr>
+          <w:rFonts w:ascii="Arial" w:eastAsia="Times New Roman" w:hAnsi="Arial" w:cs="Arial"/>
+          <w:color w:val="242729"/>
+          <w:sz w:val="23"/>
+          <w:szCs w:val="23"/>
+        </w:rPr>
+        <w:t xml:space="preserve">inside of the class definition, you are saying that there will be a </w:t>
+      </w:r>
+      <w:r>
+        <w:rPr>
+          <w:rFonts w:ascii="Arial" w:eastAsia="Times New Roman" w:hAnsi="Arial" w:cs="Arial"/>
+          <w:i/>
+          <w:iCs/>
+          <w:color w:val="242729"/>
+          <w:sz w:val="23"/>
+          <w:szCs w:val="23"/>
+          <w:bdr w:val="none" w:sz="0" w:space="0" w:color="auto" w:frame="1"/>
+        </w:rPr>
+        <w:t>free function</w:t>
+      </w:r>
+      <w:r>
+        <w:rPr>
+          <w:rFonts w:ascii="Arial" w:eastAsia="Times New Roman" w:hAnsi="Arial" w:cs="Arial"/>
+          <w:color w:val="242729"/>
+          <w:sz w:val="23"/>
+          <w:szCs w:val="23"/>
+        </w:rPr>
+        <w:t xml:space="preserve"> named </w:t>
+      </w:r>
+      <w:r>
+        <w:rPr>
+          <w:rFonts w:ascii="Consolas" w:eastAsia="Times New Roman" w:hAnsi="Consolas" w:cs="Courier New"/>
+          <w:color w:val="242729"/>
+          <w:sz w:val="20"/>
+          <w:szCs w:val="20"/>
+          <w:bdr w:val="none" w:sz="0" w:space="0" w:color="auto" w:frame="1"/>
+          <w:shd w:val="clear" w:color="auto" w:fill="EFF0F1"/>
+        </w:rPr>
+        <w:t>operator &lt;&lt;</w:t>
+      </w:r>
+      <w:r>
+        <w:rPr>
+          <w:rFonts w:ascii="Arial" w:eastAsia="Times New Roman" w:hAnsi="Arial" w:cs="Arial"/>
+          <w:color w:val="242729"/>
+          <w:sz w:val="23"/>
+          <w:szCs w:val="23"/>
+        </w:rPr>
+        <w:t xml:space="preserve"> that takes in an </w:t>
+      </w:r>
+      <w:proofErr w:type="spellStart"/>
+      <w:r>
+        <w:rPr>
+          <w:rFonts w:ascii="Consolas" w:eastAsia="Times New Roman" w:hAnsi="Consolas" w:cs="Courier New"/>
+          <w:color w:val="242729"/>
+          <w:sz w:val="20"/>
+          <w:szCs w:val="20"/>
+          <w:bdr w:val="none" w:sz="0" w:space="0" w:color="auto" w:frame="1"/>
+          <w:shd w:val="clear" w:color="auto" w:fill="EFF0F1"/>
+        </w:rPr>
+        <w:t>ostream</w:t>
+      </w:r>
+      <w:proofErr w:type="spellEnd"/>
+      <w:r>
+        <w:rPr>
+          <w:rFonts w:ascii="Arial" w:eastAsia="Times New Roman" w:hAnsi="Arial" w:cs="Arial"/>
+          <w:color w:val="242729"/>
+          <w:sz w:val="23"/>
+          <w:szCs w:val="23"/>
+        </w:rPr>
+        <w:t xml:space="preserve"> and a </w:t>
+      </w:r>
+      <w:proofErr w:type="spellStart"/>
+      <w:r>
+        <w:rPr>
+          <w:rFonts w:ascii="Consolas" w:eastAsia="Times New Roman" w:hAnsi="Consolas" w:cs="Courier New"/>
+          <w:color w:val="242729"/>
+          <w:sz w:val="20"/>
+          <w:szCs w:val="20"/>
+          <w:bdr w:val="none" w:sz="0" w:space="0" w:color="auto" w:frame="1"/>
+          <w:shd w:val="clear" w:color="auto" w:fill="EFF0F1"/>
+        </w:rPr>
+        <w:t>BigInt</w:t>
+      </w:r>
+      <w:proofErr w:type="spellEnd"/>
+      <w:r>
+        <w:rPr>
+          <w:rFonts w:ascii="Arial" w:eastAsia="Times New Roman" w:hAnsi="Arial" w:cs="Arial"/>
+          <w:color w:val="242729"/>
+          <w:sz w:val="23"/>
+          <w:szCs w:val="23"/>
+        </w:rPr>
+        <w:t>. When you write</w:t>
+      </w:r>
+    </w:p>
+    <w:p>
+      <w:pPr>
+        <w:shd w:val="clear" w:color="auto" w:fill="EFF0F1"/>
+        <w:tabs>
+          <w:tab w:val="left" w:pos="916"/>
+          <w:tab w:val="left" w:pos="1832"/>
+          <w:tab w:val="left" w:pos="2748"/>
+          <w:tab w:val="left" w:pos="3664"/>
+          <w:tab w:val="left" w:pos="4580"/>
+          <w:tab w:val="left" w:pos="5496"/>
+          <w:tab w:val="left" w:pos="6412"/>
+          <w:tab w:val="left" w:pos="7328"/>
+          <w:tab w:val="left" w:pos="8244"/>
+          <w:tab w:val="left" w:pos="9160"/>
+          <w:tab w:val="left" w:pos="10076"/>
+          <w:tab w:val="left" w:pos="10992"/>
+          <w:tab w:val="left" w:pos="11908"/>
+          <w:tab w:val="left" w:pos="12824"/>
+          <w:tab w:val="left" w:pos="13740"/>
+          <w:tab w:val="left" w:pos="14656"/>
+        </w:tabs>
+        <w:spacing w:after="0" w:line="254" w:lineRule="atLeast"/>
+        <w:textAlignment w:val="baseline"/>
+        <w:rPr>
+          <w:rFonts w:ascii="Consolas" w:eastAsia="Times New Roman" w:hAnsi="Consolas" w:cs="Courier New"/>
+          <w:color w:val="303336"/>
+          <w:sz w:val="20"/>
+          <w:szCs w:val="20"/>
+          <w:bdr w:val="none" w:sz="0" w:space="0" w:color="auto" w:frame="1"/>
+          <w:shd w:val="clear" w:color="auto" w:fill="EFF0F1"/>
+        </w:rPr>
+      </w:pPr>
+      <w:proofErr w:type="spellStart"/>
+      <w:proofErr w:type="gramStart"/>
+      <w:r>
+        <w:rPr>
+          <w:rFonts w:ascii="Consolas" w:eastAsia="Times New Roman" w:hAnsi="Consolas" w:cs="Courier New"/>
+          <w:color w:val="303336"/>
+          <w:sz w:val="20"/>
+          <w:szCs w:val="20"/>
+          <w:bdr w:val="none" w:sz="0" w:space="0" w:color="auto" w:frame="1"/>
+          <w:shd w:val="clear" w:color="auto" w:fill="EFF0F1"/>
+        </w:rPr>
+        <w:t>std</w:t>
+      </w:r>
+      <w:proofErr w:type="spellEnd"/>
+      <w:r>
+        <w:rPr>
+          <w:rFonts w:ascii="Consolas" w:eastAsia="Times New Roman" w:hAnsi="Consolas" w:cs="Courier New"/>
+          <w:color w:val="303336"/>
+          <w:sz w:val="20"/>
+          <w:szCs w:val="20"/>
+          <w:bdr w:val="none" w:sz="0" w:space="0" w:color="auto" w:frame="1"/>
+          <w:shd w:val="clear" w:color="auto" w:fill="EFF0F1"/>
+        </w:rPr>
+        <w:t>::</w:t>
+      </w:r>
+      <w:proofErr w:type="spellStart"/>
+      <w:proofErr w:type="gramEnd"/>
+      <w:r>
+        <w:rPr>
+          <w:rFonts w:ascii="Consolas" w:eastAsia="Times New Roman" w:hAnsi="Consolas" w:cs="Courier New"/>
+          <w:color w:val="303336"/>
+          <w:sz w:val="20"/>
+          <w:szCs w:val="20"/>
+          <w:bdr w:val="none" w:sz="0" w:space="0" w:color="auto" w:frame="1"/>
+          <w:shd w:val="clear" w:color="auto" w:fill="EFF0F1"/>
+        </w:rPr>
+        <w:t>ostream</w:t>
+      </w:r>
+      <w:proofErr w:type="spellEnd"/>
+      <w:r>
+        <w:rPr>
+          <w:rFonts w:ascii="Consolas" w:eastAsia="Times New Roman" w:hAnsi="Consolas" w:cs="Courier New"/>
+          <w:color w:val="303336"/>
+          <w:sz w:val="20"/>
+          <w:szCs w:val="20"/>
+          <w:bdr w:val="none" w:sz="0" w:space="0" w:color="auto" w:frame="1"/>
+          <w:shd w:val="clear" w:color="auto" w:fill="EFF0F1"/>
+        </w:rPr>
+        <w:t xml:space="preserve">&amp; </w:t>
+      </w:r>
+      <w:proofErr w:type="spellStart"/>
+      <w:r>
+        <w:rPr>
+          <w:rFonts w:ascii="Consolas" w:eastAsia="Times New Roman" w:hAnsi="Consolas" w:cs="Courier New"/>
+          <w:color w:val="2B91AF"/>
+          <w:sz w:val="20"/>
+          <w:szCs w:val="20"/>
+          <w:bdr w:val="none" w:sz="0" w:space="0" w:color="auto" w:frame="1"/>
+          <w:shd w:val="clear" w:color="auto" w:fill="EFF0F1"/>
+        </w:rPr>
+        <w:t>BigInt</w:t>
+      </w:r>
+      <w:proofErr w:type="spellEnd"/>
+      <w:r>
+        <w:rPr>
+          <w:rFonts w:ascii="Consolas" w:eastAsia="Times New Roman" w:hAnsi="Consolas" w:cs="Courier New"/>
+          <w:color w:val="303336"/>
+          <w:sz w:val="20"/>
+          <w:szCs w:val="20"/>
+          <w:bdr w:val="none" w:sz="0" w:space="0" w:color="auto" w:frame="1"/>
+          <w:shd w:val="clear" w:color="auto" w:fill="EFF0F1"/>
+        </w:rPr>
+        <w:t>::</w:t>
+      </w:r>
+      <w:r>
+        <w:rPr>
+          <w:rFonts w:ascii="Consolas" w:eastAsia="Times New Roman" w:hAnsi="Consolas" w:cs="Courier New"/>
+          <w:color w:val="101094"/>
+          <w:sz w:val="20"/>
+          <w:szCs w:val="20"/>
+          <w:bdr w:val="none" w:sz="0" w:space="0" w:color="auto" w:frame="1"/>
+          <w:shd w:val="clear" w:color="auto" w:fill="EFF0F1"/>
+        </w:rPr>
+        <w:t>operator</w:t>
+      </w:r>
+      <w:r>
+        <w:rPr>
+          <w:rFonts w:ascii="Consolas" w:eastAsia="Times New Roman" w:hAnsi="Consolas" w:cs="Courier New"/>
+          <w:color w:val="303336"/>
+          <w:sz w:val="20"/>
+          <w:szCs w:val="20"/>
+          <w:bdr w:val="none" w:sz="0" w:space="0" w:color="auto" w:frame="1"/>
+          <w:shd w:val="clear" w:color="auto" w:fill="EFF0F1"/>
+        </w:rPr>
+        <w:t xml:space="preserve"> &lt;&lt;( </w:t>
+      </w:r>
+      <w:proofErr w:type="spellStart"/>
+      <w:r>
+        <w:rPr>
+          <w:rFonts w:ascii="Consolas" w:eastAsia="Times New Roman" w:hAnsi="Consolas" w:cs="Courier New"/>
+          <w:color w:val="303336"/>
+          <w:sz w:val="20"/>
+          <w:szCs w:val="20"/>
+          <w:bdr w:val="none" w:sz="0" w:space="0" w:color="auto" w:frame="1"/>
+          <w:shd w:val="clear" w:color="auto" w:fill="EFF0F1"/>
+        </w:rPr>
+        <w:t>std</w:t>
+      </w:r>
+      <w:proofErr w:type="spellEnd"/>
+      <w:r>
+        <w:rPr>
+          <w:rFonts w:ascii="Consolas" w:eastAsia="Times New Roman" w:hAnsi="Consolas" w:cs="Courier New"/>
+          <w:color w:val="303336"/>
+          <w:sz w:val="20"/>
+          <w:szCs w:val="20"/>
+          <w:bdr w:val="none" w:sz="0" w:space="0" w:color="auto" w:frame="1"/>
+          <w:shd w:val="clear" w:color="auto" w:fill="EFF0F1"/>
+        </w:rPr>
+        <w:t>::</w:t>
+      </w:r>
+      <w:proofErr w:type="spellStart"/>
+      <w:r>
+        <w:rPr>
+          <w:rFonts w:ascii="Consolas" w:eastAsia="Times New Roman" w:hAnsi="Consolas" w:cs="Courier New"/>
+          <w:color w:val="303336"/>
+          <w:sz w:val="20"/>
+          <w:szCs w:val="20"/>
+          <w:bdr w:val="none" w:sz="0" w:space="0" w:color="auto" w:frame="1"/>
+          <w:shd w:val="clear" w:color="auto" w:fill="EFF0F1"/>
+        </w:rPr>
+        <w:t>ostream</w:t>
+      </w:r>
+      <w:proofErr w:type="spellEnd"/>
+      <w:r>
+        <w:rPr>
+          <w:rFonts w:ascii="Consolas" w:eastAsia="Times New Roman" w:hAnsi="Consolas" w:cs="Courier New"/>
+          <w:color w:val="303336"/>
+          <w:sz w:val="20"/>
+          <w:szCs w:val="20"/>
+          <w:bdr w:val="none" w:sz="0" w:space="0" w:color="auto" w:frame="1"/>
+          <w:shd w:val="clear" w:color="auto" w:fill="EFF0F1"/>
+        </w:rPr>
+        <w:t xml:space="preserve">&amp; </w:t>
+      </w:r>
+      <w:proofErr w:type="spellStart"/>
+      <w:r>
+        <w:rPr>
+          <w:rFonts w:ascii="Consolas" w:eastAsia="Times New Roman" w:hAnsi="Consolas" w:cs="Courier New"/>
+          <w:color w:val="303336"/>
+          <w:sz w:val="20"/>
+          <w:szCs w:val="20"/>
+          <w:bdr w:val="none" w:sz="0" w:space="0" w:color="auto" w:frame="1"/>
+          <w:shd w:val="clear" w:color="auto" w:fill="EFF0F1"/>
+        </w:rPr>
+        <w:t>os</w:t>
+      </w:r>
+      <w:proofErr w:type="spellEnd"/>
+      <w:r>
+        <w:rPr>
+          <w:rFonts w:ascii="Consolas" w:eastAsia="Times New Roman" w:hAnsi="Consolas" w:cs="Courier New"/>
+          <w:color w:val="303336"/>
+          <w:sz w:val="20"/>
+          <w:szCs w:val="20"/>
+          <w:bdr w:val="none" w:sz="0" w:space="0" w:color="auto" w:frame="1"/>
+          <w:shd w:val="clear" w:color="auto" w:fill="EFF0F1"/>
+        </w:rPr>
+        <w:t xml:space="preserve"> , </w:t>
+      </w:r>
+      <w:proofErr w:type="spellStart"/>
+      <w:r>
+        <w:rPr>
+          <w:rFonts w:ascii="Consolas" w:eastAsia="Times New Roman" w:hAnsi="Consolas" w:cs="Courier New"/>
+          <w:color w:val="101094"/>
+          <w:sz w:val="20"/>
+          <w:szCs w:val="20"/>
+          <w:bdr w:val="none" w:sz="0" w:space="0" w:color="auto" w:frame="1"/>
+          <w:shd w:val="clear" w:color="auto" w:fill="EFF0F1"/>
+        </w:rPr>
+        <w:t>const</w:t>
+      </w:r>
+      <w:proofErr w:type="spellEnd"/>
+      <w:r>
+        <w:rPr>
+          <w:rFonts w:ascii="Consolas" w:eastAsia="Times New Roman" w:hAnsi="Consolas" w:cs="Courier New"/>
+          <w:color w:val="303336"/>
+          <w:sz w:val="20"/>
+          <w:szCs w:val="20"/>
+          <w:bdr w:val="none" w:sz="0" w:space="0" w:color="auto" w:frame="1"/>
+          <w:shd w:val="clear" w:color="auto" w:fill="EFF0F1"/>
+        </w:rPr>
+        <w:t xml:space="preserve"> </w:t>
+      </w:r>
+      <w:proofErr w:type="spellStart"/>
+      <w:r>
+        <w:rPr>
+          <w:rFonts w:ascii="Consolas" w:eastAsia="Times New Roman" w:hAnsi="Consolas" w:cs="Courier New"/>
+          <w:color w:val="2B91AF"/>
+          <w:sz w:val="20"/>
+          <w:szCs w:val="20"/>
+          <w:bdr w:val="none" w:sz="0" w:space="0" w:color="auto" w:frame="1"/>
+          <w:shd w:val="clear" w:color="auto" w:fill="EFF0F1"/>
+        </w:rPr>
+        <w:t>BigInt</w:t>
+      </w:r>
+      <w:proofErr w:type="spellEnd"/>
+      <w:r>
+        <w:rPr>
+          <w:rFonts w:ascii="Consolas" w:eastAsia="Times New Roman" w:hAnsi="Consolas" w:cs="Courier New"/>
+          <w:color w:val="303336"/>
+          <w:sz w:val="20"/>
+          <w:szCs w:val="20"/>
+          <w:bdr w:val="none" w:sz="0" w:space="0" w:color="auto" w:frame="1"/>
+          <w:shd w:val="clear" w:color="auto" w:fill="EFF0F1"/>
+        </w:rPr>
+        <w:t xml:space="preserve"> &amp; </w:t>
+      </w:r>
+      <w:proofErr w:type="spellStart"/>
+      <w:r>
+        <w:rPr>
+          <w:rFonts w:ascii="Consolas" w:eastAsia="Times New Roman" w:hAnsi="Consolas" w:cs="Courier New"/>
+          <w:color w:val="303336"/>
+          <w:sz w:val="20"/>
+          <w:szCs w:val="20"/>
+          <w:bdr w:val="none" w:sz="0" w:space="0" w:color="auto" w:frame="1"/>
+          <w:shd w:val="clear" w:color="auto" w:fill="EFF0F1"/>
+        </w:rPr>
+        <w:t>param</w:t>
+      </w:r>
+      <w:proofErr w:type="spellEnd"/>
+      <w:r>
+        <w:rPr>
+          <w:rFonts w:ascii="Consolas" w:eastAsia="Times New Roman" w:hAnsi="Consolas" w:cs="Courier New"/>
+          <w:color w:val="303336"/>
+          <w:sz w:val="20"/>
+          <w:szCs w:val="20"/>
+          <w:bdr w:val="none" w:sz="0" w:space="0" w:color="auto" w:frame="1"/>
+          <w:shd w:val="clear" w:color="auto" w:fill="EFF0F1"/>
+        </w:rPr>
+        <w:t xml:space="preserve"> )</w:t>
+      </w:r>
+    </w:p>
+    <w:p>
+      <w:pPr>
+        <w:shd w:val="clear" w:color="auto" w:fill="EFF0F1"/>
+        <w:tabs>
+          <w:tab w:val="left" w:pos="916"/>
+          <w:tab w:val="left" w:pos="1832"/>
+          <w:tab w:val="left" w:pos="2748"/>
+          <w:tab w:val="left" w:pos="3664"/>
+          <w:tab w:val="left" w:pos="4580"/>
+          <w:tab w:val="left" w:pos="5496"/>
+          <w:tab w:val="left" w:pos="6412"/>
+          <w:tab w:val="left" w:pos="7328"/>
+          <w:tab w:val="left" w:pos="8244"/>
+          <w:tab w:val="left" w:pos="9160"/>
+          <w:tab w:val="left" w:pos="10076"/>
+          <w:tab w:val="left" w:pos="10992"/>
+          <w:tab w:val="left" w:pos="11908"/>
+          <w:tab w:val="left" w:pos="12824"/>
+          <w:tab w:val="left" w:pos="13740"/>
+          <w:tab w:val="left" w:pos="14656"/>
+        </w:tabs>
+        <w:spacing w:after="0" w:line="254" w:lineRule="atLeast"/>
+        <w:textAlignment w:val="baseline"/>
+        <w:rPr>
+          <w:rFonts w:ascii="Consolas" w:eastAsia="Times New Roman" w:hAnsi="Consolas" w:cs="Courier New"/>
+          <w:color w:val="303336"/>
+          <w:sz w:val="20"/>
+          <w:szCs w:val="20"/>
+          <w:bdr w:val="none" w:sz="0" w:space="0" w:color="auto" w:frame="1"/>
+          <w:shd w:val="clear" w:color="auto" w:fill="EFF0F1"/>
+        </w:rPr>
+      </w:pPr>
+      <w:r>
+        <w:rPr>
+          <w:rFonts w:ascii="Consolas" w:eastAsia="Times New Roman" w:hAnsi="Consolas" w:cs="Courier New"/>
+          <w:color w:val="303336"/>
+          <w:sz w:val="20"/>
+          <w:szCs w:val="20"/>
+          <w:bdr w:val="none" w:sz="0" w:space="0" w:color="auto" w:frame="1"/>
+          <w:shd w:val="clear" w:color="auto" w:fill="EFF0F1"/>
+        </w:rPr>
+        <w:t>{</w:t>
+      </w:r>
+    </w:p>
+    <w:p>
+      <w:pPr>
+        <w:shd w:val="clear" w:color="auto" w:fill="EFF0F1"/>
+        <w:tabs>
+          <w:tab w:val="left" w:pos="916"/>
+          <w:tab w:val="left" w:pos="1832"/>
+          <w:tab w:val="left" w:pos="2748"/>
+          <w:tab w:val="left" w:pos="3664"/>
+          <w:tab w:val="left" w:pos="4580"/>
+          <w:tab w:val="left" w:pos="5496"/>
+          <w:tab w:val="left" w:pos="6412"/>
+          <w:tab w:val="left" w:pos="7328"/>
+          <w:tab w:val="left" w:pos="8244"/>
+          <w:tab w:val="left" w:pos="9160"/>
+          <w:tab w:val="left" w:pos="10076"/>
+          <w:tab w:val="left" w:pos="10992"/>
+          <w:tab w:val="left" w:pos="11908"/>
+          <w:tab w:val="left" w:pos="12824"/>
+          <w:tab w:val="left" w:pos="13740"/>
+          <w:tab w:val="left" w:pos="14656"/>
+        </w:tabs>
+        <w:spacing w:after="0" w:line="254" w:lineRule="atLeast"/>
+        <w:textAlignment w:val="baseline"/>
+        <w:rPr>
+          <w:rFonts w:ascii="Consolas" w:eastAsia="Times New Roman" w:hAnsi="Consolas" w:cs="Courier New"/>
+          <w:color w:val="303336"/>
+          <w:sz w:val="20"/>
+          <w:szCs w:val="20"/>
+          <w:bdr w:val="none" w:sz="0" w:space="0" w:color="auto" w:frame="1"/>
+          <w:shd w:val="clear" w:color="auto" w:fill="EFF0F1"/>
+        </w:rPr>
+      </w:pPr>
+      <w:r>
+        <w:rPr>
+          <w:rFonts w:ascii="Consolas" w:eastAsia="Times New Roman" w:hAnsi="Consolas" w:cs="Courier New"/>
+          <w:color w:val="303336"/>
+          <w:sz w:val="20"/>
+          <w:szCs w:val="20"/>
+          <w:bdr w:val="none" w:sz="0" w:space="0" w:color="auto" w:frame="1"/>
+          <w:shd w:val="clear" w:color="auto" w:fill="EFF0F1"/>
+        </w:rPr>
+        <w:t xml:space="preserve">    ...</w:t>
+      </w:r>
+    </w:p>
+    <w:p>
+      <w:pPr>
+        <w:shd w:val="clear" w:color="auto" w:fill="EFF0F1"/>
+        <w:tabs>
+          <w:tab w:val="left" w:pos="916"/>
+          <w:tab w:val="left" w:pos="1832"/>
+          <w:tab w:val="left" w:pos="2748"/>
+          <w:tab w:val="left" w:pos="3664"/>
+          <w:tab w:val="left" w:pos="4580"/>
+          <w:tab w:val="left" w:pos="5496"/>
+          <w:tab w:val="left" w:pos="6412"/>
+          <w:tab w:val="left" w:pos="7328"/>
+          <w:tab w:val="left" w:pos="8244"/>
+          <w:tab w:val="left" w:pos="9160"/>
+          <w:tab w:val="left" w:pos="10076"/>
+          <w:tab w:val="left" w:pos="10992"/>
+          <w:tab w:val="left" w:pos="11908"/>
+          <w:tab w:val="left" w:pos="12824"/>
+          <w:tab w:val="left" w:pos="13740"/>
+          <w:tab w:val="left" w:pos="14656"/>
+        </w:tabs>
+        <w:spacing w:after="0" w:line="254" w:lineRule="atLeast"/>
+        <w:textAlignment w:val="baseline"/>
+        <w:rPr>
+          <w:rFonts w:ascii="Consolas" w:eastAsia="Times New Roman" w:hAnsi="Consolas" w:cs="Courier New"/>
+          <w:color w:val="393318"/>
+          <w:sz w:val="20"/>
+          <w:szCs w:val="20"/>
+        </w:rPr>
+      </w:pPr>
+      <w:r>
+        <w:rPr>
+          <w:rFonts w:ascii="Consolas" w:eastAsia="Times New Roman" w:hAnsi="Consolas" w:cs="Courier New"/>
+          <w:color w:val="303336"/>
+          <w:sz w:val="20"/>
+          <w:szCs w:val="20"/>
+          <w:bdr w:val="none" w:sz="0" w:space="0" w:color="auto" w:frame="1"/>
+          <w:shd w:val="clear" w:color="auto" w:fill="EFF0F1"/>
+        </w:rPr>
+        <w:t>};</w:t>
+      </w:r>
+    </w:p>
+    <w:p>
+      <w:pPr>
+        <w:spacing w:after="0" w:line="293" w:lineRule="atLeast"/>
+        <w:textAlignment w:val="baseline"/>
+        <w:rPr>
+          <w:rFonts w:ascii="Arial" w:eastAsia="Times New Roman" w:hAnsi="Arial" w:cs="Arial"/>
+          <w:color w:val="242729"/>
+          <w:sz w:val="23"/>
+          <w:szCs w:val="23"/>
+        </w:rPr>
+      </w:pPr>
+      <w:r>
+        <w:rPr>
+          <w:rFonts w:ascii="Arial" w:eastAsia="Times New Roman" w:hAnsi="Arial" w:cs="Arial"/>
+          <w:color w:val="242729"/>
+          <w:sz w:val="23"/>
+          <w:szCs w:val="23"/>
+        </w:rPr>
+        <w:t xml:space="preserve">you are defining a </w:t>
+      </w:r>
+      <w:r>
+        <w:rPr>
+          <w:rFonts w:ascii="Arial" w:eastAsia="Times New Roman" w:hAnsi="Arial" w:cs="Arial"/>
+          <w:i/>
+          <w:iCs/>
+          <w:color w:val="242729"/>
+          <w:sz w:val="23"/>
+          <w:szCs w:val="23"/>
+          <w:bdr w:val="none" w:sz="0" w:space="0" w:color="auto" w:frame="1"/>
+        </w:rPr>
+        <w:t>member function</w:t>
+      </w:r>
+      <w:r>
+        <w:rPr>
+          <w:rFonts w:ascii="Arial" w:eastAsia="Times New Roman" w:hAnsi="Arial" w:cs="Arial"/>
+          <w:color w:val="242729"/>
+          <w:sz w:val="23"/>
+          <w:szCs w:val="23"/>
+        </w:rPr>
+        <w:t xml:space="preserve"> of </w:t>
+      </w:r>
+      <w:proofErr w:type="spellStart"/>
+      <w:r>
+        <w:rPr>
+          <w:rFonts w:ascii="Consolas" w:eastAsia="Times New Roman" w:hAnsi="Consolas" w:cs="Courier New"/>
+          <w:color w:val="242729"/>
+          <w:sz w:val="20"/>
+          <w:szCs w:val="20"/>
+          <w:bdr w:val="none" w:sz="0" w:space="0" w:color="auto" w:frame="1"/>
+          <w:shd w:val="clear" w:color="auto" w:fill="EFF0F1"/>
+        </w:rPr>
+        <w:t>BigInt</w:t>
+      </w:r>
+      <w:proofErr w:type="spellEnd"/>
+      <w:r>
+        <w:rPr>
+          <w:rFonts w:ascii="Arial" w:eastAsia="Times New Roman" w:hAnsi="Arial" w:cs="Arial"/>
+          <w:color w:val="242729"/>
+          <w:sz w:val="23"/>
+          <w:szCs w:val="23"/>
+        </w:rPr>
+        <w:t xml:space="preserve"> named </w:t>
+      </w:r>
+      <w:r>
+        <w:rPr>
+          <w:rFonts w:ascii="Consolas" w:eastAsia="Times New Roman" w:hAnsi="Consolas" w:cs="Courier New"/>
+          <w:color w:val="242729"/>
+          <w:sz w:val="20"/>
+          <w:szCs w:val="20"/>
+          <w:bdr w:val="none" w:sz="0" w:space="0" w:color="auto" w:frame="1"/>
+          <w:shd w:val="clear" w:color="auto" w:fill="EFF0F1"/>
+        </w:rPr>
+        <w:t>operator &lt;&lt;</w:t>
+      </w:r>
+      <w:r>
+        <w:rPr>
+          <w:rFonts w:ascii="Arial" w:eastAsia="Times New Roman" w:hAnsi="Arial" w:cs="Arial"/>
+          <w:color w:val="242729"/>
+          <w:sz w:val="23"/>
+          <w:szCs w:val="23"/>
+        </w:rPr>
+        <w:t xml:space="preserve"> taking two arguments. Those two arguments, combined with the implicit </w:t>
+      </w:r>
+      <w:r>
+        <w:rPr>
+          <w:rFonts w:ascii="Consolas" w:eastAsia="Times New Roman" w:hAnsi="Consolas" w:cs="Courier New"/>
+          <w:color w:val="242729"/>
+          <w:sz w:val="20"/>
+          <w:szCs w:val="20"/>
+          <w:bdr w:val="none" w:sz="0" w:space="0" w:color="auto" w:frame="1"/>
+          <w:shd w:val="clear" w:color="auto" w:fill="EFF0F1"/>
+        </w:rPr>
+        <w:t>this</w:t>
+      </w:r>
+      <w:r>
+        <w:rPr>
+          <w:rFonts w:ascii="Arial" w:eastAsia="Times New Roman" w:hAnsi="Arial" w:cs="Arial"/>
+          <w:color w:val="242729"/>
+          <w:sz w:val="23"/>
+          <w:szCs w:val="23"/>
+        </w:rPr>
+        <w:t xml:space="preserve"> pointer, adds up to three arguments - more than you intended. Note that although this function is called </w:t>
+      </w:r>
+      <w:r>
+        <w:rPr>
+          <w:rFonts w:ascii="Consolas" w:eastAsia="Times New Roman" w:hAnsi="Consolas" w:cs="Courier New"/>
+          <w:color w:val="242729"/>
+          <w:sz w:val="20"/>
+          <w:szCs w:val="20"/>
+          <w:bdr w:val="none" w:sz="0" w:space="0" w:color="auto" w:frame="1"/>
+          <w:shd w:val="clear" w:color="auto" w:fill="EFF0F1"/>
+        </w:rPr>
+        <w:t>operator&lt;&lt;</w:t>
+      </w:r>
+      <w:r>
+        <w:rPr>
+          <w:rFonts w:ascii="Arial" w:eastAsia="Times New Roman" w:hAnsi="Arial" w:cs="Arial"/>
+          <w:color w:val="242729"/>
+          <w:sz w:val="23"/>
+          <w:szCs w:val="23"/>
+        </w:rPr>
+        <w:t xml:space="preserve">, it's </w:t>
+      </w:r>
+      <w:r>
+        <w:rPr>
+          <w:rFonts w:ascii="Arial" w:eastAsia="Times New Roman" w:hAnsi="Arial" w:cs="Arial"/>
+          <w:i/>
+          <w:iCs/>
+          <w:color w:val="242729"/>
+          <w:sz w:val="23"/>
+          <w:szCs w:val="23"/>
+          <w:bdr w:val="none" w:sz="0" w:space="0" w:color="auto" w:frame="1"/>
+        </w:rPr>
+        <w:t>not</w:t>
+      </w:r>
+      <w:r>
+        <w:rPr>
+          <w:rFonts w:ascii="Arial" w:eastAsia="Times New Roman" w:hAnsi="Arial" w:cs="Arial"/>
+          <w:color w:val="242729"/>
+          <w:sz w:val="23"/>
+          <w:szCs w:val="23"/>
+        </w:rPr>
+        <w:t xml:space="preserve"> the </w:t>
+      </w:r>
+      <w:r>
+        <w:rPr>
+          <w:rFonts w:ascii="Consolas" w:eastAsia="Times New Roman" w:hAnsi="Consolas" w:cs="Courier New"/>
+          <w:color w:val="242729"/>
+          <w:sz w:val="20"/>
+          <w:szCs w:val="20"/>
+          <w:bdr w:val="none" w:sz="0" w:space="0" w:color="auto" w:frame="1"/>
+          <w:shd w:val="clear" w:color="auto" w:fill="EFF0F1"/>
+        </w:rPr>
+        <w:t>operator&lt;&lt;</w:t>
+      </w:r>
+      <w:r>
+        <w:rPr>
+          <w:rFonts w:ascii="Arial" w:eastAsia="Times New Roman" w:hAnsi="Arial" w:cs="Arial"/>
+          <w:color w:val="242729"/>
+          <w:sz w:val="23"/>
+          <w:szCs w:val="23"/>
+        </w:rPr>
+        <w:t xml:space="preserve"> you declared as a </w:t>
+      </w:r>
+      <w:r>
+        <w:rPr>
+          <w:rFonts w:ascii="Consolas" w:eastAsia="Times New Roman" w:hAnsi="Consolas" w:cs="Courier New"/>
+          <w:color w:val="242729"/>
+          <w:sz w:val="20"/>
+          <w:szCs w:val="20"/>
+          <w:bdr w:val="none" w:sz="0" w:space="0" w:color="auto" w:frame="1"/>
+          <w:shd w:val="clear" w:color="auto" w:fill="EFF0F1"/>
+        </w:rPr>
+        <w:t>friend</w:t>
+      </w:r>
+      <w:r>
+        <w:rPr>
+          <w:rFonts w:ascii="Arial" w:eastAsia="Times New Roman" w:hAnsi="Arial" w:cs="Arial"/>
+          <w:color w:val="242729"/>
+          <w:sz w:val="23"/>
+          <w:szCs w:val="23"/>
+        </w:rPr>
+        <w:t xml:space="preserve"> in the class definition.</w:t>
+      </w:r>
+    </w:p>
+    <w:p>
+      <w:pPr>
+        <w:spacing w:after="0" w:line="293" w:lineRule="atLeast"/>
+        <w:textAlignment w:val="baseline"/>
+        <w:rPr>
+          <w:rFonts w:ascii="Arial" w:eastAsia="Times New Roman" w:hAnsi="Arial" w:cs="Arial"/>
+          <w:color w:val="242729"/>
+          <w:sz w:val="23"/>
+          <w:szCs w:val="23"/>
+        </w:rPr>
+      </w:pPr>
+      <w:r>
+        <w:rPr>
+          <w:rFonts w:ascii="Arial" w:eastAsia="Times New Roman" w:hAnsi="Arial" w:cs="Arial"/>
+          <w:color w:val="242729"/>
+          <w:sz w:val="23"/>
+          <w:szCs w:val="23"/>
+        </w:rPr>
+        <w:lastRenderedPageBreak/>
+        <w:t xml:space="preserve">To fix this, you have a few options. First, when you define </w:t>
+      </w:r>
+      <w:r>
+        <w:rPr>
+          <w:rFonts w:ascii="Consolas" w:eastAsia="Times New Roman" w:hAnsi="Consolas" w:cs="Courier New"/>
+          <w:color w:val="242729"/>
+          <w:sz w:val="20"/>
+          <w:szCs w:val="20"/>
+          <w:bdr w:val="none" w:sz="0" w:space="0" w:color="auto" w:frame="1"/>
+          <w:shd w:val="clear" w:color="auto" w:fill="EFF0F1"/>
+        </w:rPr>
+        <w:t>operator&lt;&lt;</w:t>
+      </w:r>
+      <w:r>
+        <w:rPr>
+          <w:rFonts w:ascii="Arial" w:eastAsia="Times New Roman" w:hAnsi="Arial" w:cs="Arial"/>
+          <w:color w:val="242729"/>
+          <w:sz w:val="23"/>
+          <w:szCs w:val="23"/>
+        </w:rPr>
+        <w:t xml:space="preserve">, you can omit the </w:t>
+      </w:r>
+      <w:proofErr w:type="spellStart"/>
+      <w:proofErr w:type="gramStart"/>
+      <w:r>
+        <w:rPr>
+          <w:rFonts w:ascii="Consolas" w:eastAsia="Times New Roman" w:hAnsi="Consolas" w:cs="Courier New"/>
+          <w:color w:val="242729"/>
+          <w:sz w:val="20"/>
+          <w:szCs w:val="20"/>
+          <w:bdr w:val="none" w:sz="0" w:space="0" w:color="auto" w:frame="1"/>
+          <w:shd w:val="clear" w:color="auto" w:fill="EFF0F1"/>
+        </w:rPr>
+        <w:t>BigInt</w:t>
+      </w:r>
+      <w:proofErr w:type="spellEnd"/>
+      <w:r>
+        <w:rPr>
+          <w:rFonts w:ascii="Consolas" w:eastAsia="Times New Roman" w:hAnsi="Consolas" w:cs="Courier New"/>
+          <w:color w:val="242729"/>
+          <w:sz w:val="20"/>
+          <w:szCs w:val="20"/>
+          <w:bdr w:val="none" w:sz="0" w:space="0" w:color="auto" w:frame="1"/>
+          <w:shd w:val="clear" w:color="auto" w:fill="EFF0F1"/>
+        </w:rPr>
+        <w:t>::</w:t>
+      </w:r>
+      <w:proofErr w:type="gramEnd"/>
+      <w:r>
+        <w:rPr>
+          <w:rFonts w:ascii="Arial" w:eastAsia="Times New Roman" w:hAnsi="Arial" w:cs="Arial"/>
+          <w:color w:val="242729"/>
+          <w:sz w:val="23"/>
+          <w:szCs w:val="23"/>
+        </w:rPr>
+        <w:t xml:space="preserve"> prefix, which will fix things. Alternatively, combine your implementation with the </w:t>
+      </w:r>
+      <w:r>
+        <w:rPr>
+          <w:rFonts w:ascii="Consolas" w:eastAsia="Times New Roman" w:hAnsi="Consolas" w:cs="Courier New"/>
+          <w:color w:val="242729"/>
+          <w:sz w:val="20"/>
+          <w:szCs w:val="20"/>
+          <w:bdr w:val="none" w:sz="0" w:space="0" w:color="auto" w:frame="1"/>
+          <w:shd w:val="clear" w:color="auto" w:fill="EFF0F1"/>
+        </w:rPr>
+        <w:t>friend</w:t>
+      </w:r>
+      <w:r>
+        <w:rPr>
+          <w:rFonts w:ascii="Arial" w:eastAsia="Times New Roman" w:hAnsi="Arial" w:cs="Arial"/>
+          <w:color w:val="242729"/>
+          <w:sz w:val="23"/>
+          <w:szCs w:val="23"/>
+        </w:rPr>
+        <w:t xml:space="preserve"> definition inside the class definition:</w:t>
+      </w:r>
+    </w:p>
+    <w:p>
+      <w:pPr>
+        <w:shd w:val="clear" w:color="auto" w:fill="EFF0F1"/>
+        <w:tabs>
+          <w:tab w:val="left" w:pos="916"/>
+          <w:tab w:val="left" w:pos="1832"/>
+          <w:tab w:val="left" w:pos="2748"/>
+          <w:tab w:val="left" w:pos="3664"/>
+          <w:tab w:val="left" w:pos="4580"/>
+          <w:tab w:val="left" w:pos="5496"/>
+          <w:tab w:val="left" w:pos="6412"/>
+          <w:tab w:val="left" w:pos="7328"/>
+          <w:tab w:val="left" w:pos="8244"/>
+          <w:tab w:val="left" w:pos="9160"/>
+          <w:tab w:val="left" w:pos="10076"/>
+          <w:tab w:val="left" w:pos="10992"/>
+          <w:tab w:val="left" w:pos="11908"/>
+          <w:tab w:val="left" w:pos="12824"/>
+          <w:tab w:val="left" w:pos="13740"/>
+          <w:tab w:val="left" w:pos="14656"/>
+        </w:tabs>
+        <w:spacing w:after="0" w:line="254" w:lineRule="atLeast"/>
+        <w:textAlignment w:val="baseline"/>
+        <w:rPr>
+          <w:rFonts w:ascii="Consolas" w:eastAsia="Times New Roman" w:hAnsi="Consolas" w:cs="Courier New"/>
+          <w:color w:val="303336"/>
+          <w:sz w:val="20"/>
+          <w:szCs w:val="20"/>
+          <w:bdr w:val="none" w:sz="0" w:space="0" w:color="auto" w:frame="1"/>
+          <w:shd w:val="clear" w:color="auto" w:fill="EFF0F1"/>
+        </w:rPr>
+      </w:pPr>
+      <w:r>
+        <w:rPr>
+          <w:rFonts w:ascii="Consolas" w:eastAsia="Times New Roman" w:hAnsi="Consolas" w:cs="Courier New"/>
+          <w:color w:val="101094"/>
+          <w:sz w:val="20"/>
+          <w:szCs w:val="20"/>
+          <w:bdr w:val="none" w:sz="0" w:space="0" w:color="auto" w:frame="1"/>
+          <w:shd w:val="clear" w:color="auto" w:fill="EFF0F1"/>
+        </w:rPr>
+        <w:t>friend</w:t>
+      </w:r>
+      <w:r>
+        <w:rPr>
+          <w:rFonts w:ascii="Consolas" w:eastAsia="Times New Roman" w:hAnsi="Consolas" w:cs="Courier New"/>
+          <w:color w:val="303336"/>
+          <w:sz w:val="20"/>
+          <w:szCs w:val="20"/>
+          <w:bdr w:val="none" w:sz="0" w:space="0" w:color="auto" w:frame="1"/>
+          <w:shd w:val="clear" w:color="auto" w:fill="EFF0F1"/>
+        </w:rPr>
+        <w:t xml:space="preserve"> </w:t>
+      </w:r>
+      <w:proofErr w:type="spellStart"/>
+      <w:proofErr w:type="gramStart"/>
+      <w:r>
+        <w:rPr>
+          <w:rFonts w:ascii="Consolas" w:eastAsia="Times New Roman" w:hAnsi="Consolas" w:cs="Courier New"/>
+          <w:color w:val="303336"/>
+          <w:sz w:val="20"/>
+          <w:szCs w:val="20"/>
+          <w:bdr w:val="none" w:sz="0" w:space="0" w:color="auto" w:frame="1"/>
+          <w:shd w:val="clear" w:color="auto" w:fill="EFF0F1"/>
+        </w:rPr>
+        <w:t>std</w:t>
+      </w:r>
+      <w:proofErr w:type="spellEnd"/>
+      <w:r>
+        <w:rPr>
+          <w:rFonts w:ascii="Consolas" w:eastAsia="Times New Roman" w:hAnsi="Consolas" w:cs="Courier New"/>
+          <w:color w:val="303336"/>
+          <w:sz w:val="20"/>
+          <w:szCs w:val="20"/>
+          <w:bdr w:val="none" w:sz="0" w:space="0" w:color="auto" w:frame="1"/>
+          <w:shd w:val="clear" w:color="auto" w:fill="EFF0F1"/>
+        </w:rPr>
+        <w:t>::</w:t>
+      </w:r>
+      <w:proofErr w:type="spellStart"/>
+      <w:proofErr w:type="gramEnd"/>
+      <w:r>
+        <w:rPr>
+          <w:rFonts w:ascii="Consolas" w:eastAsia="Times New Roman" w:hAnsi="Consolas" w:cs="Courier New"/>
+          <w:color w:val="303336"/>
+          <w:sz w:val="20"/>
+          <w:szCs w:val="20"/>
+          <w:bdr w:val="none" w:sz="0" w:space="0" w:color="auto" w:frame="1"/>
+          <w:shd w:val="clear" w:color="auto" w:fill="EFF0F1"/>
+        </w:rPr>
+        <w:t>ostream</w:t>
+      </w:r>
+      <w:proofErr w:type="spellEnd"/>
+      <w:r>
+        <w:rPr>
+          <w:rFonts w:ascii="Consolas" w:eastAsia="Times New Roman" w:hAnsi="Consolas" w:cs="Courier New"/>
+          <w:color w:val="303336"/>
+          <w:sz w:val="20"/>
+          <w:szCs w:val="20"/>
+          <w:bdr w:val="none" w:sz="0" w:space="0" w:color="auto" w:frame="1"/>
+          <w:shd w:val="clear" w:color="auto" w:fill="EFF0F1"/>
+        </w:rPr>
+        <w:t xml:space="preserve">&amp; </w:t>
+      </w:r>
+      <w:r>
+        <w:rPr>
+          <w:rFonts w:ascii="Consolas" w:eastAsia="Times New Roman" w:hAnsi="Consolas" w:cs="Courier New"/>
+          <w:color w:val="101094"/>
+          <w:sz w:val="20"/>
+          <w:szCs w:val="20"/>
+          <w:bdr w:val="none" w:sz="0" w:space="0" w:color="auto" w:frame="1"/>
+          <w:shd w:val="clear" w:color="auto" w:fill="EFF0F1"/>
+        </w:rPr>
+        <w:t>operator</w:t>
+      </w:r>
+      <w:r>
+        <w:rPr>
+          <w:rFonts w:ascii="Consolas" w:eastAsia="Times New Roman" w:hAnsi="Consolas" w:cs="Courier New"/>
+          <w:color w:val="303336"/>
+          <w:sz w:val="20"/>
+          <w:szCs w:val="20"/>
+          <w:bdr w:val="none" w:sz="0" w:space="0" w:color="auto" w:frame="1"/>
+          <w:shd w:val="clear" w:color="auto" w:fill="EFF0F1"/>
+        </w:rPr>
+        <w:t xml:space="preserve"> &lt;&lt;( </w:t>
+      </w:r>
+      <w:proofErr w:type="spellStart"/>
+      <w:r>
+        <w:rPr>
+          <w:rFonts w:ascii="Consolas" w:eastAsia="Times New Roman" w:hAnsi="Consolas" w:cs="Courier New"/>
+          <w:color w:val="303336"/>
+          <w:sz w:val="20"/>
+          <w:szCs w:val="20"/>
+          <w:bdr w:val="none" w:sz="0" w:space="0" w:color="auto" w:frame="1"/>
+          <w:shd w:val="clear" w:color="auto" w:fill="EFF0F1"/>
+        </w:rPr>
+        <w:t>std</w:t>
+      </w:r>
+      <w:proofErr w:type="spellEnd"/>
+      <w:r>
+        <w:rPr>
+          <w:rFonts w:ascii="Consolas" w:eastAsia="Times New Roman" w:hAnsi="Consolas" w:cs="Courier New"/>
+          <w:color w:val="303336"/>
+          <w:sz w:val="20"/>
+          <w:szCs w:val="20"/>
+          <w:bdr w:val="none" w:sz="0" w:space="0" w:color="auto" w:frame="1"/>
+          <w:shd w:val="clear" w:color="auto" w:fill="EFF0F1"/>
+        </w:rPr>
+        <w:t>::</w:t>
+      </w:r>
+      <w:proofErr w:type="spellStart"/>
+      <w:r>
+        <w:rPr>
+          <w:rFonts w:ascii="Consolas" w:eastAsia="Times New Roman" w:hAnsi="Consolas" w:cs="Courier New"/>
+          <w:color w:val="303336"/>
+          <w:sz w:val="20"/>
+          <w:szCs w:val="20"/>
+          <w:bdr w:val="none" w:sz="0" w:space="0" w:color="auto" w:frame="1"/>
+          <w:shd w:val="clear" w:color="auto" w:fill="EFF0F1"/>
+        </w:rPr>
+        <w:t>ostream</w:t>
+      </w:r>
+      <w:proofErr w:type="spellEnd"/>
+      <w:r>
+        <w:rPr>
+          <w:rFonts w:ascii="Consolas" w:eastAsia="Times New Roman" w:hAnsi="Consolas" w:cs="Courier New"/>
+          <w:color w:val="303336"/>
+          <w:sz w:val="20"/>
+          <w:szCs w:val="20"/>
+          <w:bdr w:val="none" w:sz="0" w:space="0" w:color="auto" w:frame="1"/>
+          <w:shd w:val="clear" w:color="auto" w:fill="EFF0F1"/>
+        </w:rPr>
+        <w:t xml:space="preserve">&amp; </w:t>
+      </w:r>
+      <w:proofErr w:type="spellStart"/>
+      <w:r>
+        <w:rPr>
+          <w:rFonts w:ascii="Consolas" w:eastAsia="Times New Roman" w:hAnsi="Consolas" w:cs="Courier New"/>
+          <w:color w:val="303336"/>
+          <w:sz w:val="20"/>
+          <w:szCs w:val="20"/>
+          <w:bdr w:val="none" w:sz="0" w:space="0" w:color="auto" w:frame="1"/>
+          <w:shd w:val="clear" w:color="auto" w:fill="EFF0F1"/>
+        </w:rPr>
+        <w:t>os</w:t>
+      </w:r>
+      <w:proofErr w:type="spellEnd"/>
+      <w:r>
+        <w:rPr>
+          <w:rFonts w:ascii="Consolas" w:eastAsia="Times New Roman" w:hAnsi="Consolas" w:cs="Courier New"/>
+          <w:color w:val="303336"/>
+          <w:sz w:val="20"/>
+          <w:szCs w:val="20"/>
+          <w:bdr w:val="none" w:sz="0" w:space="0" w:color="auto" w:frame="1"/>
+          <w:shd w:val="clear" w:color="auto" w:fill="EFF0F1"/>
+        </w:rPr>
+        <w:t xml:space="preserve"> , </w:t>
+      </w:r>
+      <w:proofErr w:type="spellStart"/>
+      <w:r>
+        <w:rPr>
+          <w:rFonts w:ascii="Consolas" w:eastAsia="Times New Roman" w:hAnsi="Consolas" w:cs="Courier New"/>
+          <w:color w:val="101094"/>
+          <w:sz w:val="20"/>
+          <w:szCs w:val="20"/>
+          <w:bdr w:val="none" w:sz="0" w:space="0" w:color="auto" w:frame="1"/>
+          <w:shd w:val="clear" w:color="auto" w:fill="EFF0F1"/>
+        </w:rPr>
+        <w:t>const</w:t>
+      </w:r>
+      <w:proofErr w:type="spellEnd"/>
+      <w:r>
+        <w:rPr>
+          <w:rFonts w:ascii="Consolas" w:eastAsia="Times New Roman" w:hAnsi="Consolas" w:cs="Courier New"/>
+          <w:color w:val="303336"/>
+          <w:sz w:val="20"/>
+          <w:szCs w:val="20"/>
+          <w:bdr w:val="none" w:sz="0" w:space="0" w:color="auto" w:frame="1"/>
+          <w:shd w:val="clear" w:color="auto" w:fill="EFF0F1"/>
+        </w:rPr>
+        <w:t xml:space="preserve"> </w:t>
+      </w:r>
+      <w:proofErr w:type="spellStart"/>
+      <w:r>
+        <w:rPr>
+          <w:rFonts w:ascii="Consolas" w:eastAsia="Times New Roman" w:hAnsi="Consolas" w:cs="Courier New"/>
+          <w:color w:val="2B91AF"/>
+          <w:sz w:val="20"/>
+          <w:szCs w:val="20"/>
+          <w:bdr w:val="none" w:sz="0" w:space="0" w:color="auto" w:frame="1"/>
+          <w:shd w:val="clear" w:color="auto" w:fill="EFF0F1"/>
+        </w:rPr>
+        <w:t>BigInt</w:t>
+      </w:r>
+      <w:proofErr w:type="spellEnd"/>
+      <w:r>
+        <w:rPr>
+          <w:rFonts w:ascii="Consolas" w:eastAsia="Times New Roman" w:hAnsi="Consolas" w:cs="Courier New"/>
+          <w:color w:val="303336"/>
+          <w:sz w:val="20"/>
+          <w:szCs w:val="20"/>
+          <w:bdr w:val="none" w:sz="0" w:space="0" w:color="auto" w:frame="1"/>
+          <w:shd w:val="clear" w:color="auto" w:fill="EFF0F1"/>
+        </w:rPr>
+        <w:t xml:space="preserve"> &amp; </w:t>
+      </w:r>
+      <w:proofErr w:type="spellStart"/>
+      <w:r>
+        <w:rPr>
+          <w:rFonts w:ascii="Consolas" w:eastAsia="Times New Roman" w:hAnsi="Consolas" w:cs="Courier New"/>
+          <w:color w:val="303336"/>
+          <w:sz w:val="20"/>
+          <w:szCs w:val="20"/>
+          <w:bdr w:val="none" w:sz="0" w:space="0" w:color="auto" w:frame="1"/>
+          <w:shd w:val="clear" w:color="auto" w:fill="EFF0F1"/>
+        </w:rPr>
+        <w:t>param</w:t>
+      </w:r>
+      <w:proofErr w:type="spellEnd"/>
+      <w:r>
+        <w:rPr>
+          <w:rFonts w:ascii="Consolas" w:eastAsia="Times New Roman" w:hAnsi="Consolas" w:cs="Courier New"/>
+          <w:color w:val="303336"/>
+          <w:sz w:val="20"/>
+          <w:szCs w:val="20"/>
+          <w:bdr w:val="none" w:sz="0" w:space="0" w:color="auto" w:frame="1"/>
+          <w:shd w:val="clear" w:color="auto" w:fill="EFF0F1"/>
+        </w:rPr>
+        <w:t xml:space="preserve"> )</w:t>
+      </w:r>
+    </w:p>
+    <w:p>
+      <w:pPr>
+        <w:shd w:val="clear" w:color="auto" w:fill="EFF0F1"/>
+        <w:tabs>
+          <w:tab w:val="left" w:pos="916"/>
+          <w:tab w:val="left" w:pos="1832"/>
+          <w:tab w:val="left" w:pos="2748"/>
+          <w:tab w:val="left" w:pos="3664"/>
+          <w:tab w:val="left" w:pos="4580"/>
+          <w:tab w:val="left" w:pos="5496"/>
+          <w:tab w:val="left" w:pos="6412"/>
+          <w:tab w:val="left" w:pos="7328"/>
+          <w:tab w:val="left" w:pos="8244"/>
+          <w:tab w:val="left" w:pos="9160"/>
+          <w:tab w:val="left" w:pos="10076"/>
+          <w:tab w:val="left" w:pos="10992"/>
+          <w:tab w:val="left" w:pos="11908"/>
+          <w:tab w:val="left" w:pos="12824"/>
+          <w:tab w:val="left" w:pos="13740"/>
+          <w:tab w:val="left" w:pos="14656"/>
+        </w:tabs>
+        <w:spacing w:after="0" w:line="254" w:lineRule="atLeast"/>
+        <w:textAlignment w:val="baseline"/>
+        <w:rPr>
+          <w:rFonts w:ascii="Consolas" w:eastAsia="Times New Roman" w:hAnsi="Consolas" w:cs="Courier New"/>
+          <w:color w:val="303336"/>
+          <w:sz w:val="20"/>
+          <w:szCs w:val="20"/>
+          <w:bdr w:val="none" w:sz="0" w:space="0" w:color="auto" w:frame="1"/>
+          <w:shd w:val="clear" w:color="auto" w:fill="EFF0F1"/>
+        </w:rPr>
+      </w:pPr>
+      <w:r>
+        <w:rPr>
+          <w:rFonts w:ascii="Consolas" w:eastAsia="Times New Roman" w:hAnsi="Consolas" w:cs="Courier New"/>
+          <w:color w:val="303336"/>
+          <w:sz w:val="20"/>
+          <w:szCs w:val="20"/>
+          <w:bdr w:val="none" w:sz="0" w:space="0" w:color="auto" w:frame="1"/>
+          <w:shd w:val="clear" w:color="auto" w:fill="EFF0F1"/>
+        </w:rPr>
+        <w:t>{</w:t>
+      </w:r>
+    </w:p>
+    <w:p>
+      <w:pPr>
+        <w:shd w:val="clear" w:color="auto" w:fill="EFF0F1"/>
+        <w:tabs>
+          <w:tab w:val="left" w:pos="916"/>
+          <w:tab w:val="left" w:pos="1832"/>
+          <w:tab w:val="left" w:pos="2748"/>
+          <w:tab w:val="left" w:pos="3664"/>
+          <w:tab w:val="left" w:pos="4580"/>
+          <w:tab w:val="left" w:pos="5496"/>
+          <w:tab w:val="left" w:pos="6412"/>
+          <w:tab w:val="left" w:pos="7328"/>
+          <w:tab w:val="left" w:pos="8244"/>
+          <w:tab w:val="left" w:pos="9160"/>
+          <w:tab w:val="left" w:pos="10076"/>
+          <w:tab w:val="left" w:pos="10992"/>
+          <w:tab w:val="left" w:pos="11908"/>
+          <w:tab w:val="left" w:pos="12824"/>
+          <w:tab w:val="left" w:pos="13740"/>
+          <w:tab w:val="left" w:pos="14656"/>
+        </w:tabs>
+        <w:spacing w:after="0" w:line="254" w:lineRule="atLeast"/>
+        <w:textAlignment w:val="baseline"/>
+        <w:rPr>
+          <w:rFonts w:ascii="Consolas" w:eastAsia="Times New Roman" w:hAnsi="Consolas" w:cs="Courier New"/>
+          <w:color w:val="303336"/>
+          <w:sz w:val="20"/>
+          <w:szCs w:val="20"/>
+          <w:bdr w:val="none" w:sz="0" w:space="0" w:color="auto" w:frame="1"/>
+          <w:shd w:val="clear" w:color="auto" w:fill="EFF0F1"/>
+        </w:rPr>
+      </w:pPr>
+      <w:r>
+        <w:rPr>
+          <w:rFonts w:ascii="Consolas" w:eastAsia="Times New Roman" w:hAnsi="Consolas" w:cs="Courier New"/>
+          <w:color w:val="303336"/>
+          <w:sz w:val="20"/>
+          <w:szCs w:val="20"/>
+          <w:bdr w:val="none" w:sz="0" w:space="0" w:color="auto" w:frame="1"/>
+          <w:shd w:val="clear" w:color="auto" w:fill="EFF0F1"/>
+        </w:rPr>
+        <w:t xml:space="preserve">    ...</w:t>
+      </w:r>
+    </w:p>
+    <w:p>
+      <w:pPr>
+        <w:shd w:val="clear" w:color="auto" w:fill="EFF0F1"/>
+        <w:tabs>
+          <w:tab w:val="left" w:pos="916"/>
+          <w:tab w:val="left" w:pos="1832"/>
+          <w:tab w:val="left" w:pos="2748"/>
+          <w:tab w:val="left" w:pos="3664"/>
+          <w:tab w:val="left" w:pos="4580"/>
+          <w:tab w:val="left" w:pos="5496"/>
+          <w:tab w:val="left" w:pos="6412"/>
+          <w:tab w:val="left" w:pos="7328"/>
+          <w:tab w:val="left" w:pos="8244"/>
+          <w:tab w:val="left" w:pos="9160"/>
+          <w:tab w:val="left" w:pos="10076"/>
+          <w:tab w:val="left" w:pos="10992"/>
+          <w:tab w:val="left" w:pos="11908"/>
+          <w:tab w:val="left" w:pos="12824"/>
+          <w:tab w:val="left" w:pos="13740"/>
+          <w:tab w:val="left" w:pos="14656"/>
+        </w:tabs>
+        <w:spacing w:after="0" w:line="254" w:lineRule="atLeast"/>
+        <w:textAlignment w:val="baseline"/>
+        <w:rPr>
+          <w:rFonts w:ascii="Consolas" w:eastAsia="Times New Roman" w:hAnsi="Consolas" w:cs="Courier New"/>
+          <w:color w:val="393318"/>
+          <w:sz w:val="20"/>
+          <w:szCs w:val="20"/>
+        </w:rPr>
+      </w:pPr>
+      <w:r>
+        <w:rPr>
+          <w:rFonts w:ascii="Consolas" w:eastAsia="Times New Roman" w:hAnsi="Consolas" w:cs="Courier New"/>
+          <w:color w:val="303336"/>
+          <w:sz w:val="20"/>
+          <w:szCs w:val="20"/>
+          <w:bdr w:val="none" w:sz="0" w:space="0" w:color="auto" w:frame="1"/>
+          <w:shd w:val="clear" w:color="auto" w:fill="EFF0F1"/>
+        </w:rPr>
+        <w:t>}</w:t>
+      </w:r>
+    </w:p>
+    <w:p/>
     <w:p/>
     <w:sectPr>
       <w:pgSz w:w="12240" w:h="15840"/>
@@ -3056,7 +4636,6 @@
     <w:name w:val="Hyperlink"/>
     <w:basedOn w:val="DefaultParagraphFont"/>
     <w:uiPriority w:val="99"/>
-    <w:semiHidden/>
     <w:unhideWhenUsed/>
     <w:rsid w:val="00757E1E"/>
     <w:rPr>
@@ -3074,6 +4653,29 @@
       <w:ind w:left="720"/>
       <w:contextualSpacing/>
     </w:pPr>
+  </w:style>
+  <w:style w:type="character" w:styleId="UnresolvedMention">
+    <w:name w:val="Unresolved Mention"/>
+    <w:basedOn w:val="DefaultParagraphFont"/>
+    <w:uiPriority w:val="99"/>
+    <w:semiHidden/>
+    <w:unhideWhenUsed/>
+    <w:rsid w:val="0014205E"/>
+    <w:rPr>
+      <w:color w:val="808080"/>
+      <w:shd w:val="clear" w:color="auto" w:fill="E6E6E6"/>
+    </w:rPr>
+  </w:style>
+  <w:style w:type="character" w:styleId="Emphasis">
+    <w:name w:val="Emphasis"/>
+    <w:basedOn w:val="DefaultParagraphFont"/>
+    <w:uiPriority w:val="20"/>
+    <w:qFormat/>
+    <w:rsid w:val="0053393E"/>
+    <w:rPr>
+      <w:i/>
+      <w:iCs/>
+    </w:rPr>
   </w:style>
 </w:styles>
 </file>

</xml_diff>